<commit_message>
documentation update for 1.2 release
</commit_message>
<xml_diff>
--- a/text/chart_svc_api.docx
+++ b/text/chart_svc_api.docx
@@ -1085,13 +1085,7 @@
     <w:p/>
     <w:p>
       <w:r>
-        <w:t xml:space="preserve">GLIMMPSE is copyrighted by the Regents of the University of Colorado, </w:t>
-      </w:r>
-      <w:r>
-        <w:t xml:space="preserve">Copyright (C) </w:t>
-      </w:r>
-      <w:r>
-        <w:t xml:space="preserve">2010.  It is released under the </w:t>
+        <w:t xml:space="preserve">GLIMMPSE is copyrighted by the Regents of the University of Colorado, Copyright (C) 2010.  It is released under the </w:t>
       </w:r>
       <w:hyperlink r:id="rId7" w:history="1">
         <w:r>
@@ -1107,13 +1101,7 @@
     </w:p>
     <w:p>
       <w:r>
-        <w:t xml:space="preserve"> This program is free software; you can redistribute it and/or</w:t>
-      </w:r>
-      <w:r>
-        <w:t xml:space="preserve"> </w:t>
-      </w:r>
-      <w:r>
-        <w:t xml:space="preserve"> modify it under the terms of the GNU General Public License as published by the Free Software Foundation; either version 2 of the License, or (at your option) any later version.</w:t>
+        <w:t xml:space="preserve"> This program is free software; you can redistribute it and/or  modify it under the terms of the GNU General Public License as published by the Free Software Foundation; either version 2 of the License, or (at your option) any later version.</w:t>
       </w:r>
     </w:p>
     <w:p>
@@ -1731,6 +1719,84 @@
                 <w:rFonts w:ascii="Courier New" w:hAnsi="Courier New" w:cs="Courier New"/>
               </w:rPr>
               <w:t>chxl=</w:t>
+            </w:r>
+          </w:p>
+        </w:tc>
+      </w:tr>
+      <w:tr>
+        <w:tc>
+          <w:tcPr>
+            <w:tcW w:w="1278" w:type="dxa"/>
+          </w:tcPr>
+          <w:p>
+            <w:pPr>
+              <w:rPr>
+                <w:rFonts w:ascii="Courier New" w:hAnsi="Courier New" w:cs="Courier New"/>
+              </w:rPr>
+            </w:pPr>
+            <w:proofErr w:type="spellStart"/>
+            <w:r>
+              <w:rPr>
+                <w:rFonts w:ascii="Courier New" w:hAnsi="Courier New" w:cs="Courier New"/>
+              </w:rPr>
+              <w:t>ls</w:t>
+            </w:r>
+            <w:proofErr w:type="spellEnd"/>
+          </w:p>
+        </w:tc>
+        <w:tc>
+          <w:tcPr>
+            <w:tcW w:w="4253" w:type="dxa"/>
+          </w:tcPr>
+          <w:p>
+            <w:r>
+              <w:t>A pipe separated list of line styles for each data series.  If there are more data series than line styles specified, then the style will default to a solid line for the additional data series. A line style is specified as three comma-separated integers indicating line width, dash length, and space length in pixels</w:t>
+            </w:r>
+          </w:p>
+        </w:tc>
+        <w:tc>
+          <w:tcPr>
+            <w:tcW w:w="4045" w:type="dxa"/>
+          </w:tcPr>
+          <w:p>
+            <w:pPr>
+              <w:rPr>
+                <w:rFonts w:ascii="Courier New" w:hAnsi="Courier New" w:cs="Courier New"/>
+              </w:rPr>
+            </w:pPr>
+            <w:r>
+              <w:rPr>
+                <w:rFonts w:ascii="Courier New" w:hAnsi="Courier New" w:cs="Courier New"/>
+              </w:rPr>
+              <w:t>A dotted line style</w:t>
+            </w:r>
+          </w:p>
+          <w:p>
+            <w:pPr>
+              <w:rPr>
+                <w:rFonts w:ascii="Courier New" w:hAnsi="Courier New" w:cs="Courier New"/>
+              </w:rPr>
+            </w:pPr>
+          </w:p>
+          <w:p>
+            <w:pPr>
+              <w:rPr>
+                <w:rFonts w:ascii="Courier New" w:hAnsi="Courier New" w:cs="Courier New"/>
+              </w:rPr>
+            </w:pPr>
+            <w:proofErr w:type="spellStart"/>
+            <w:r>
+              <w:rPr>
+                <w:rFonts w:ascii="Courier New" w:hAnsi="Courier New" w:cs="Courier New"/>
+              </w:rPr>
+              <w:t>ls</w:t>
+            </w:r>
+            <w:proofErr w:type="spellEnd"/>
+            <w:r>
+              <w:rPr>
+                <w:rFonts w:ascii="Courier New" w:hAnsi="Courier New" w:cs="Courier New"/>
+              </w:rPr>
+              <w:t>=1,1,3</w:t>
             </w:r>
           </w:p>
         </w:tc>

</xml_diff>

<commit_message>
minor updates to examples
</commit_message>
<xml_diff>
--- a/text/chart_svc_api.docx
+++ b/text/chart_svc_api.docx
@@ -1057,10 +1057,38 @@
         <w:t>JavaStatistics library - low level library containing routines for computing GLMM power</w:t>
       </w:r>
     </w:p>
+    <w:p>
+      <w:pPr>
+        <w:numPr>
+          <w:ilvl w:val="0"/>
+          <w:numId w:val="1"/>
+        </w:numPr>
+        <w:spacing w:after="0" w:line="240" w:lineRule="auto"/>
+        <w:rPr>
+          <w:rFonts w:eastAsia="Times New Roman" w:cs="Times New Roman"/>
+          <w:sz w:val="24"/>
+          <w:szCs w:val="24"/>
+        </w:rPr>
+      </w:pPr>
+      <w:r>
+        <w:rPr>
+          <w:rFonts w:eastAsia="Times New Roman" w:cs="Times New Roman"/>
+          <w:sz w:val="24"/>
+          <w:szCs w:val="24"/>
+        </w:rPr>
+        <w:t>Web Service Common library – defines the communication layer and provides utility functions for GLIMMPSE web services.</w:t>
+      </w:r>
+    </w:p>
     <w:p/>
     <w:p>
       <w:r>
-        <w:t xml:space="preserve">This document describes the API for the File Service.  It assumes basic familiarity with </w:t>
+        <w:t xml:space="preserve">This document describes the API for the </w:t>
+      </w:r>
+      <w:r>
+        <w:t>Chart</w:t>
+      </w:r>
+      <w:r>
+        <w:t xml:space="preserve"> Service.  It assumes basic familiarity with </w:t>
       </w:r>
       <w:hyperlink r:id="rId6" w:history="1">
         <w:r>
@@ -1101,12 +1129,12 @@
     </w:p>
     <w:p>
       <w:r>
+        <w:lastRenderedPageBreak/>
         <w:t xml:space="preserve"> This program is free software; you can redistribute it and/or  modify it under the terms of the GNU General Public License as published by the Free Software Foundation; either version 2 of the License, or (at your option) any later version.</w:t>
       </w:r>
     </w:p>
     <w:p>
       <w:r>
-        <w:lastRenderedPageBreak/>
         <w:t xml:space="preserve"> This program is distributed in the hope that it will be useful, but WITHOUT ANY WARRANTY; without even the implied warranty of MERCHANTABILITY or FITNESS FOR A PARTICULAR PURPOSE.  See the </w:t>
       </w:r>
       <w:hyperlink r:id="rId8" w:history="1">
@@ -1148,7 +1176,7 @@
         <w:t>GLIMMPSE</w:t>
       </w:r>
       <w:r>
-        <w:t xml:space="preserve"> system is a RESTful Java web service which provides scatter plot capabilities for the </w:t>
+        <w:t xml:space="preserve"> system is a Java web service which provides scatter plot capabilities for the </w:t>
       </w:r>
       <w:r>
         <w:t>GLIMMPSE</w:t>
@@ -1450,7 +1478,11 @@
           </w:tcPr>
           <w:p>
             <w:r>
-              <w:t>The row and column dimension of the resulting JPEG image, separated by “x”.  The maximum width and height allowed is 800 pixels.</w:t>
+              <w:t xml:space="preserve">The row and column dimension of the </w:t>
+            </w:r>
+            <w:r>
+              <w:lastRenderedPageBreak/>
+              <w:t>resulting JPEG image, separated by “x”.  The maximum width and height allowed is 800 pixels.</w:t>
             </w:r>
           </w:p>
         </w:tc>
@@ -1468,6 +1500,7 @@
               <w:rPr>
                 <w:rFonts w:ascii="Courier New" w:hAnsi="Courier New" w:cs="Courier New"/>
               </w:rPr>
+              <w:lastRenderedPageBreak/>
               <w:t>chs=</w:t>
             </w:r>
             <w:r>
@@ -1494,6 +1527,7 @@
               <w:rPr>
                 <w:rFonts w:ascii="Courier New" w:hAnsi="Courier New" w:cs="Courier New"/>
               </w:rPr>
+              <w:lastRenderedPageBreak/>
               <w:t>chd</w:t>
             </w:r>
           </w:p>
@@ -1507,11 +1541,7 @@
               <w:t>The data series</w:t>
             </w:r>
             <w:r>
-              <w:t xml:space="preserve"> information.  All data series </w:t>
-            </w:r>
-            <w:r>
-              <w:lastRenderedPageBreak/>
-              <w:t>are preceded by the characters “t:”.</w:t>
+              <w:t xml:space="preserve"> information.  All data series are preceded by the characters “t:”.</w:t>
             </w:r>
             <w:r>
               <w:t xml:space="preserve">  The data are specified in alternating blocks of X and Y values:</w:t>
@@ -1561,15 +1591,7 @@
               <w:rPr>
                 <w:rFonts w:ascii="Courier New" w:hAnsi="Courier New" w:cs="Courier New"/>
               </w:rPr>
-              <w:lastRenderedPageBreak/>
-              <w:t xml:space="preserve">A data set containing two </w:t>
-            </w:r>
-            <w:r>
-              <w:rPr>
-                <w:rFonts w:ascii="Courier New" w:hAnsi="Courier New" w:cs="Courier New"/>
-              </w:rPr>
-              <w:lastRenderedPageBreak/>
-              <w:t>data series:</w:t>
+              <w:t>A data set containing two data series:</w:t>
             </w:r>
           </w:p>
           <w:p>
@@ -1623,7 +1645,6 @@
               <w:rPr>
                 <w:rFonts w:ascii="Courier New" w:hAnsi="Courier New" w:cs="Courier New"/>
               </w:rPr>
-              <w:lastRenderedPageBreak/>
               <w:t>chdl</w:t>
             </w:r>
           </w:p>
@@ -1734,14 +1755,12 @@
                 <w:rFonts w:ascii="Courier New" w:hAnsi="Courier New" w:cs="Courier New"/>
               </w:rPr>
             </w:pPr>
-            <w:proofErr w:type="spellStart"/>
             <w:r>
               <w:rPr>
                 <w:rFonts w:ascii="Courier New" w:hAnsi="Courier New" w:cs="Courier New"/>
               </w:rPr>
               <w:t>ls</w:t>
             </w:r>
-            <w:proofErr w:type="spellEnd"/>
           </w:p>
         </w:tc>
         <w:tc>
@@ -1784,19 +1803,11 @@
                 <w:rFonts w:ascii="Courier New" w:hAnsi="Courier New" w:cs="Courier New"/>
               </w:rPr>
             </w:pPr>
-            <w:proofErr w:type="spellStart"/>
             <w:r>
               <w:rPr>
                 <w:rFonts w:ascii="Courier New" w:hAnsi="Courier New" w:cs="Courier New"/>
               </w:rPr>
-              <w:t>ls</w:t>
-            </w:r>
-            <w:proofErr w:type="spellEnd"/>
-            <w:r>
-              <w:rPr>
-                <w:rFonts w:ascii="Courier New" w:hAnsi="Courier New" w:cs="Courier New"/>
-              </w:rPr>
-              <w:t>=1,1,3</w:t>
+              <w:t>ls=1,1,3</w:t>
             </w:r>
           </w:p>
         </w:tc>
@@ -1943,7 +1954,14 @@
         <w:rPr>
           <w:rFonts w:ascii="Courier New" w:hAnsi="Courier New" w:cs="Courier New"/>
         </w:rPr>
+        <w:lastRenderedPageBreak/>
         <w:t>GET /chart/scatter?chd=t:1,2,3|1,2,3|1,2,3|2,4,9&amp;chtt=Example%20Curve&amp;chdl=Group1|Group2</w:t>
+      </w:r>
+      <w:r>
+        <w:rPr>
+          <w:rFonts w:ascii="Courier New" w:hAnsi="Courier New" w:cs="Courier New"/>
+        </w:rPr>
+        <w:t>&amp;ls=1,1,1|1,1,3</w:t>
       </w:r>
     </w:p>
     <w:p>
@@ -1971,7 +1989,6 @@
           <w:noProof/>
           <w:lang w:bidi="ar-SA"/>
         </w:rPr>
-        <w:lastRenderedPageBreak/>
         <w:drawing>
           <wp:inline distT="0" distB="0" distL="0" distR="0">
             <wp:extent cx="2857500" cy="2857500"/>
@@ -2058,6 +2075,12 @@
           <w:rFonts w:ascii="Courier New" w:hAnsi="Courier New" w:cs="Courier New"/>
         </w:rPr>
         <w:t>?chd=t:1,2,3|1,2,3|1,2,3|2,4,9&amp;chtt=Example%20Curve&amp;chdl=Group1|Group2</w:t>
+      </w:r>
+      <w:r>
+        <w:rPr>
+          <w:rFonts w:ascii="Courier New" w:hAnsi="Courier New" w:cs="Courier New"/>
+        </w:rPr>
+        <w:t>&amp;ls=1,1,1|1,1,3</w:t>
       </w:r>
     </w:p>
     <w:p>
@@ -2138,9 +2161,15 @@
         <w:t xml:space="preserve">Last Updated: </w:t>
       </w:r>
       <w:r>
-        <w:t>May 12, 2011</w:t>
+        <w:t>August 20</w:t>
+      </w:r>
+      <w:r>
+        <w:t>, 201</w:t>
       </w:r>
       <w:bookmarkEnd w:id="1"/>
+      <w:r>
+        <w:t>2</w:t>
+      </w:r>
     </w:p>
     <w:sectPr>
       <w:pgSz w:w="12240" w:h="15840"/>

</xml_diff>